<commit_message>
Edits and template updates
</commit_message>
<xml_diff>
--- a/custom-reference-doc.docx
+++ b/custom-reference-doc.docx
@@ -5,23 +5,15 @@
     <w:p>
       <w:pPr>
         <w:pStyle w:val="Title"/>
-        <w:keepNext w:val="true"/>
-        <w:keepLines/>
-        <w:spacing w:before="480" w:after="240"/>
-        <w:jc w:val="center"/>
-        <w:rPr/>
-      </w:pPr>
-      <w:r>
-        <w:rPr>
-          <w:rFonts w:ascii="Times New Roman" w:hAnsi="Times New Roman"/>
-          <w:sz w:val="22"/>
-          <w:szCs w:val="22"/>
-        </w:rPr>
-        <w:t>Title</w:t>
-      </w:r>
+        <w:rPr/>
+      </w:pPr>
       <w:r>
         <w:rPr/>
         <w:t xml:space="preserve"> </w:t>
+      </w:r>
+      <w:r>
+        <w:rPr/>
+        <w:t xml:space="preserve">Title </w:t>
       </w:r>
     </w:p>
     <w:p>
@@ -36,6 +28,34 @@
       <w:r>
         <w:rPr/>
         <w:t xml:space="preserve">Subtitle </w:t>
+      </w:r>
+    </w:p>
+    <w:p>
+      <w:pPr>
+        <w:pStyle w:val="Author"/>
+        <w:rPr/>
+      </w:pPr>
+      <w:r>
+        <w:rPr/>
+        <w:t xml:space="preserve"> </w:t>
+      </w:r>
+      <w:r>
+        <w:rPr/>
+        <w:t xml:space="preserve">Author </w:t>
+      </w:r>
+    </w:p>
+    <w:p>
+      <w:pPr>
+        <w:pStyle w:val="Date"/>
+        <w:rPr/>
+      </w:pPr>
+      <w:r>
+        <w:rPr/>
+        <w:t xml:space="preserve"> </w:t>
+      </w:r>
+      <w:r>
+        <w:rPr/>
+        <w:t xml:space="preserve">Date </w:t>
       </w:r>
     </w:p>
     <w:p>
@@ -72,33 +92,21 @@
     </w:p>
     <w:p>
       <w:pPr>
-        <w:pStyle w:val="Heading3"/>
-        <w:rPr/>
-      </w:pPr>
-      <w:bookmarkStart w:id="2" w:name="heading-3"/>
+        <w:pStyle w:val="FirstParagraph"/>
+        <w:rPr/>
+      </w:pPr>
       <w:r>
         <w:rPr/>
         <w:t xml:space="preserve"> </w:t>
       </w:r>
       <w:r>
         <w:rPr/>
-        <w:t xml:space="preserve">Heading 3 </w:t>
-      </w:r>
-      <w:bookmarkEnd w:id="2"/>
+        <w:t xml:space="preserve">First Paragraph. </w:t>
+      </w:r>
     </w:p>
     <w:p>
       <w:pPr>
-        <w:pStyle w:val="FirstParagraph"/>
-        <w:rPr/>
-      </w:pPr>
-      <w:r>
-        <w:rPr/>
-        <w:t xml:space="preserve">First Paragraph. </w:t>
-      </w:r>
-    </w:p>
-    <w:p>
-      <w:pPr>
-        <w:pStyle w:val="PreformattedText"/>
+        <w:pStyle w:val="TextBody"/>
         <w:rPr/>
       </w:pPr>
       <w:r>
@@ -106,68 +114,34 @@
         <w:t xml:space="preserve"> </w:t>
       </w:r>
       <w:r>
-        <w:rPr>
-          <w:rFonts w:ascii="Times New Roman" w:hAnsi="Times New Roman"/>
-          <w:sz w:val="22"/>
-          <w:szCs w:val="22"/>
-        </w:rPr>
-        <w:t>Body Text. Body Text Char.</w:t>
-      </w:r>
-      <w:r>
-        <w:rPr>
-          <w:sz w:val="22"/>
-          <w:szCs w:val="22"/>
-        </w:rPr>
-        <w:t xml:space="preserve"> </w:t>
+        <w:rPr/>
+        <w:t xml:space="preserve">Body Text. Body Text Char.    </w:t>
       </w:r>
       <w:r>
         <w:rPr>
           <w:rStyle w:val="VerbatimChar"/>
-          <w:sz w:val="22"/>
-          <w:szCs w:val="22"/>
         </w:rPr>
         <w:t xml:space="preserve"> Verbatim Char </w:t>
       </w:r>
       <w:r>
-        <w:rPr>
-          <w:sz w:val="22"/>
-          <w:szCs w:val="22"/>
-        </w:rPr>
+        <w:rPr/>
         <w:t xml:space="preserve"> .    </w:t>
       </w:r>
       <w:hyperlink r:id="rId2">
         <w:r>
           <w:rPr>
             <w:rStyle w:val="InternetLink"/>
-            <w:sz w:val="22"/>
-            <w:szCs w:val="22"/>
           </w:rPr>
-          <w:t xml:space="preserve"> </w:t>
-        </w:r>
-        <w:r>
-          <w:rPr>
-            <w:rStyle w:val="InternetLink"/>
-            <w:rFonts w:ascii="Times New Roman" w:hAnsi="Times New Roman"/>
-            <w:sz w:val="22"/>
-            <w:szCs w:val="22"/>
-          </w:rPr>
-          <w:t xml:space="preserve">Hyperlink </w:t>
+          <w:t xml:space="preserve"> Hyperlink </w:t>
         </w:r>
       </w:hyperlink>
       <w:r>
-        <w:rPr>
-          <w:rFonts w:ascii="Times New Roman" w:hAnsi="Times New Roman"/>
-          <w:sz w:val="22"/>
-          <w:szCs w:val="22"/>
-        </w:rPr>
+        <w:rPr/>
         <w:t xml:space="preserve"> .     Footnote. </w:t>
       </w:r>
       <w:r>
         <w:rPr>
           <w:rStyle w:val="FootnoteAnchor"/>
-          <w:rFonts w:ascii="Times New Roman" w:hAnsi="Times New Roman"/>
-          <w:sz w:val="22"/>
-          <w:szCs w:val="22"/>
         </w:rPr>
         <w:footnoteReference w:id="2"/>
       </w:r>
@@ -175,26 +149,14 @@
     <w:p>
       <w:pPr>
         <w:pStyle w:val="BlockText"/>
-        <w:rPr>
-          <w:rFonts w:ascii="Times New Roman" w:hAnsi="Times New Roman"/>
-          <w:sz w:val="22"/>
-          <w:szCs w:val="22"/>
-        </w:rPr>
-      </w:pPr>
-      <w:r>
-        <w:rPr>
-          <w:rFonts w:ascii="Times New Roman" w:hAnsi="Times New Roman"/>
-          <w:sz w:val="22"/>
-          <w:szCs w:val="22"/>
-        </w:rPr>
+        <w:rPr/>
+      </w:pPr>
+      <w:r>
+        <w:rPr/>
         <w:t xml:space="preserve"> </w:t>
       </w:r>
       <w:r>
-        <w:rPr>
-          <w:rFonts w:ascii="Times New Roman" w:hAnsi="Times New Roman"/>
-          <w:sz w:val="22"/>
-          <w:szCs w:val="22"/>
-        </w:rPr>
+        <w:rPr/>
         <w:t xml:space="preserve">Block Text. </w:t>
       </w:r>
     </w:p>
@@ -208,11 +170,7 @@
         <w:t xml:space="preserve"> </w:t>
       </w:r>
       <w:r>
-        <w:rPr>
-          <w:rFonts w:ascii="Times New Roman" w:hAnsi="Times New Roman"/>
-          <w:sz w:val="22"/>
-          <w:szCs w:val="22"/>
-        </w:rPr>
+        <w:rPr/>
         <w:t xml:space="preserve">Table caption. </w:t>
       </w:r>
     </w:p>
@@ -254,29 +212,29 @@
               <w:spacing w:before="36" w:after="36"/>
               <w:jc w:val="left"/>
               <w:rPr>
-                <w:rFonts w:ascii="Times New Roman" w:hAnsi="Times New Roman" w:eastAsia="Cambria" w:cs=""/>
+                <w:rFonts w:ascii="Cambria" w:hAnsi="Cambria" w:eastAsia="Cambria" w:cs=""/>
                 <w:kern w:val="0"/>
-                <w:sz w:val="22"/>
-                <w:szCs w:val="22"/>
+                <w:sz w:val="24"/>
+                <w:szCs w:val="24"/>
                 <w:lang w:val="en-US" w:eastAsia="en-US" w:bidi="ar-SA"/>
               </w:rPr>
             </w:pPr>
             <w:r>
               <w:rPr>
-                <w:rFonts w:eastAsia="Cambria" w:cs="" w:ascii="Times New Roman" w:hAnsi="Times New Roman"/>
+                <w:rFonts w:eastAsia="Cambria" w:cs="" w:ascii="Cambria" w:hAnsi="Cambria"/>
                 <w:kern w:val="0"/>
-                <w:sz w:val="22"/>
-                <w:szCs w:val="22"/>
+                <w:sz w:val="24"/>
+                <w:szCs w:val="24"/>
                 <w:lang w:val="en-US" w:eastAsia="en-US" w:bidi="ar-SA"/>
               </w:rPr>
               <w:t xml:space="preserve"> </w:t>
             </w:r>
             <w:r>
               <w:rPr>
-                <w:rFonts w:eastAsia="Cambria" w:cs="" w:ascii="Times New Roman" w:hAnsi="Times New Roman"/>
+                <w:rFonts w:eastAsia="Cambria" w:cs="" w:ascii="Cambria" w:hAnsi="Cambria"/>
                 <w:kern w:val="0"/>
-                <w:sz w:val="22"/>
-                <w:szCs w:val="22"/>
+                <w:sz w:val="24"/>
+                <w:szCs w:val="24"/>
                 <w:lang w:val="en-US" w:eastAsia="en-US" w:bidi="ar-SA"/>
               </w:rPr>
               <w:t xml:space="preserve">Table </w:t>
@@ -298,29 +256,29 @@
               <w:spacing w:before="36" w:after="36"/>
               <w:jc w:val="left"/>
               <w:rPr>
-                <w:rFonts w:ascii="Times New Roman" w:hAnsi="Times New Roman" w:eastAsia="Cambria" w:cs=""/>
+                <w:rFonts w:ascii="Cambria" w:hAnsi="Cambria" w:eastAsia="Cambria" w:cs=""/>
                 <w:kern w:val="0"/>
-                <w:sz w:val="22"/>
-                <w:szCs w:val="22"/>
+                <w:sz w:val="24"/>
+                <w:szCs w:val="24"/>
                 <w:lang w:val="en-US" w:eastAsia="en-US" w:bidi="ar-SA"/>
               </w:rPr>
             </w:pPr>
             <w:r>
               <w:rPr>
-                <w:rFonts w:eastAsia="Cambria" w:cs="" w:ascii="Times New Roman" w:hAnsi="Times New Roman"/>
+                <w:rFonts w:eastAsia="Cambria" w:cs="" w:ascii="Cambria" w:hAnsi="Cambria"/>
                 <w:kern w:val="0"/>
-                <w:sz w:val="22"/>
-                <w:szCs w:val="22"/>
+                <w:sz w:val="24"/>
+                <w:szCs w:val="24"/>
                 <w:lang w:val="en-US" w:eastAsia="en-US" w:bidi="ar-SA"/>
               </w:rPr>
               <w:t xml:space="preserve"> </w:t>
             </w:r>
             <w:r>
               <w:rPr>
-                <w:rFonts w:eastAsia="Cambria" w:cs="" w:ascii="Times New Roman" w:hAnsi="Times New Roman"/>
+                <w:rFonts w:eastAsia="Cambria" w:cs="" w:ascii="Cambria" w:hAnsi="Cambria"/>
                 <w:kern w:val="0"/>
-                <w:sz w:val="22"/>
-                <w:szCs w:val="22"/>
+                <w:sz w:val="24"/>
+                <w:szCs w:val="24"/>
                 <w:lang w:val="en-US" w:eastAsia="en-US" w:bidi="ar-SA"/>
               </w:rPr>
               <w:t xml:space="preserve">Table </w:t>
@@ -342,29 +300,29 @@
               <w:spacing w:before="36" w:after="36"/>
               <w:jc w:val="left"/>
               <w:rPr>
-                <w:rFonts w:ascii="Times New Roman" w:hAnsi="Times New Roman" w:eastAsia="Cambria" w:cs=""/>
+                <w:rFonts w:ascii="Cambria" w:hAnsi="Cambria" w:eastAsia="Cambria" w:cs=""/>
                 <w:kern w:val="0"/>
-                <w:sz w:val="22"/>
-                <w:szCs w:val="22"/>
+                <w:sz w:val="24"/>
+                <w:szCs w:val="24"/>
                 <w:lang w:val="en-US" w:eastAsia="en-US" w:bidi="ar-SA"/>
               </w:rPr>
             </w:pPr>
             <w:r>
               <w:rPr>
-                <w:rFonts w:eastAsia="Cambria" w:cs="" w:ascii="Times New Roman" w:hAnsi="Times New Roman"/>
+                <w:rFonts w:eastAsia="Cambria" w:cs="" w:ascii="Cambria" w:hAnsi="Cambria"/>
                 <w:kern w:val="0"/>
-                <w:sz w:val="22"/>
-                <w:szCs w:val="22"/>
+                <w:sz w:val="24"/>
+                <w:szCs w:val="24"/>
                 <w:lang w:val="en-US" w:eastAsia="en-US" w:bidi="ar-SA"/>
               </w:rPr>
               <w:t xml:space="preserve"> </w:t>
             </w:r>
             <w:r>
               <w:rPr>
-                <w:rFonts w:eastAsia="Cambria" w:cs="" w:ascii="Times New Roman" w:hAnsi="Times New Roman"/>
+                <w:rFonts w:eastAsia="Cambria" w:cs="" w:ascii="Cambria" w:hAnsi="Cambria"/>
                 <w:kern w:val="0"/>
-                <w:sz w:val="22"/>
-                <w:szCs w:val="22"/>
+                <w:sz w:val="24"/>
+                <w:szCs w:val="24"/>
                 <w:lang w:val="en-US" w:eastAsia="en-US" w:bidi="ar-SA"/>
               </w:rPr>
               <w:t xml:space="preserve">1 </w:t>
@@ -383,29 +341,29 @@
               <w:spacing w:before="36" w:after="36"/>
               <w:jc w:val="left"/>
               <w:rPr>
-                <w:rFonts w:ascii="Times New Roman" w:hAnsi="Times New Roman" w:eastAsia="Cambria" w:cs=""/>
+                <w:rFonts w:ascii="Cambria" w:hAnsi="Cambria" w:eastAsia="Cambria" w:cs=""/>
                 <w:kern w:val="0"/>
-                <w:sz w:val="22"/>
-                <w:szCs w:val="22"/>
+                <w:sz w:val="24"/>
+                <w:szCs w:val="24"/>
                 <w:lang w:val="en-US" w:eastAsia="en-US" w:bidi="ar-SA"/>
               </w:rPr>
             </w:pPr>
             <w:r>
               <w:rPr>
-                <w:rFonts w:eastAsia="Cambria" w:cs="" w:ascii="Times New Roman" w:hAnsi="Times New Roman"/>
+                <w:rFonts w:eastAsia="Cambria" w:cs="" w:ascii="Cambria" w:hAnsi="Cambria"/>
                 <w:kern w:val="0"/>
-                <w:sz w:val="22"/>
-                <w:szCs w:val="22"/>
+                <w:sz w:val="24"/>
+                <w:szCs w:val="24"/>
                 <w:lang w:val="en-US" w:eastAsia="en-US" w:bidi="ar-SA"/>
               </w:rPr>
               <w:t xml:space="preserve"> </w:t>
             </w:r>
             <w:r>
               <w:rPr>
-                <w:rFonts w:eastAsia="Cambria" w:cs="" w:ascii="Times New Roman" w:hAnsi="Times New Roman"/>
+                <w:rFonts w:eastAsia="Cambria" w:cs="" w:ascii="Cambria" w:hAnsi="Cambria"/>
                 <w:kern w:val="0"/>
-                <w:sz w:val="22"/>
-                <w:szCs w:val="22"/>
+                <w:sz w:val="24"/>
+                <w:szCs w:val="24"/>
                 <w:lang w:val="en-US" w:eastAsia="en-US" w:bidi="ar-SA"/>
               </w:rPr>
               <w:t xml:space="preserve">2 </w:t>
@@ -459,38 +417,14 @@
     <w:p>
       <w:pPr>
         <w:pStyle w:val="DefinitionTerm"/>
-        <w:rPr>
-          <w:rFonts w:ascii="Times New Roman" w:hAnsi="Times New Roman"/>
-          <w:b w:val="false"/>
-          <w:b w:val="false"/>
-          <w:bCs w:val="false"/>
-          <w:i/>
-          <w:i/>
-          <w:iCs/>
-          <w:sz w:val="22"/>
-          <w:szCs w:val="22"/>
-        </w:rPr>
-      </w:pPr>
-      <w:r>
-        <w:rPr>
-          <w:b w:val="false"/>
-          <w:bCs w:val="false"/>
-          <w:i/>
-          <w:iCs/>
-          <w:sz w:val="22"/>
-          <w:szCs w:val="22"/>
-        </w:rPr>
+        <w:rPr/>
+      </w:pPr>
+      <w:r>
+        <w:rPr/>
         <w:t xml:space="preserve"> </w:t>
       </w:r>
       <w:r>
-        <w:rPr>
-          <w:b w:val="false"/>
-          <w:bCs w:val="false"/>
-          <w:i/>
-          <w:iCs/>
-          <w:sz w:val="22"/>
-          <w:szCs w:val="22"/>
-        </w:rPr>
+        <w:rPr/>
         <w:t xml:space="preserve">DefinitionTerm </w:t>
       </w:r>
     </w:p>
@@ -498,24 +432,14 @@
       <w:pPr>
         <w:pStyle w:val="Definition"/>
         <w:spacing w:before="0" w:after="200"/>
-        <w:rPr>
-          <w:rFonts w:ascii="Times New Roman" w:hAnsi="Times New Roman"/>
-          <w:sz w:val="22"/>
-          <w:szCs w:val="22"/>
-        </w:rPr>
-      </w:pPr>
-      <w:r>
-        <w:rPr>
-          <w:sz w:val="22"/>
-          <w:szCs w:val="22"/>
-        </w:rPr>
+        <w:rPr/>
+      </w:pPr>
+      <w:r>
+        <w:rPr/>
         <w:t xml:space="preserve"> </w:t>
       </w:r>
       <w:r>
-        <w:rPr>
-          <w:sz w:val="22"/>
-          <w:szCs w:val="22"/>
-        </w:rPr>
+        <w:rPr/>
         <w:t xml:space="preserve">Definition </w:t>
       </w:r>
     </w:p>
@@ -526,7 +450,7 @@
       </w:footnotePr>
       <w:type w:val="nextPage"/>
       <w:pgSz w:w="12240" w:h="15840"/>
-      <w:pgMar w:left="1440" w:right="1440" w:gutter="0" w:header="720" w:top="1483" w:footer="0" w:bottom="1440"/>
+      <w:pgMar w:left="1440" w:right="1440" w:gutter="0" w:header="720" w:top="1679" w:footer="0" w:bottom="1440"/>
       <w:pgNumType w:fmt="decimal"/>
       <w:formProt w:val="false"/>
       <w:textDirection w:val="lrTb"/>
@@ -567,11 +491,7 @@
       <w:pPr>
         <w:pStyle w:val="Footnote"/>
         <w:spacing w:before="0" w:after="200"/>
-        <w:rPr>
-          <w:rFonts w:ascii="Times New Roman" w:hAnsi="Times New Roman"/>
-          <w:sz w:val="22"/>
-          <w:szCs w:val="22"/>
-        </w:rPr>
+        <w:rPr/>
       </w:pPr>
       <w:r>
         <w:rPr>
@@ -580,19 +500,11 @@
         <w:footnoteRef/>
       </w:r>
       <w:r>
-        <w:rPr>
-          <w:rFonts w:ascii="Times New Roman" w:hAnsi="Times New Roman"/>
-          <w:sz w:val="22"/>
-          <w:szCs w:val="22"/>
-        </w:rPr>
+        <w:rPr/>
         <w:t xml:space="preserve"> </w:t>
       </w:r>
       <w:r>
-        <w:rPr>
-          <w:rFonts w:ascii="Times New Roman" w:hAnsi="Times New Roman"/>
-          <w:sz w:val="22"/>
-          <w:szCs w:val="22"/>
-        </w:rPr>
+        <w:rPr/>
         <w:t>Footnote Text.</w:t>
       </w:r>
     </w:p>
@@ -604,24 +516,24 @@
 <w:hdr xmlns:o="urn:schemas-microsoft-com:office:office" xmlns:r="http://schemas.openxmlformats.org/officeDocument/2006/relationships" xmlns:v="urn:schemas-microsoft-com:vml" xmlns:w="http://schemas.openxmlformats.org/wordprocessingml/2006/main" xmlns:w10="urn:schemas-microsoft-com:office:word" xmlns:wp="http://schemas.openxmlformats.org/drawingml/2006/wordprocessingDrawing" xmlns:wps="http://schemas.microsoft.com/office/word/2010/wordprocessingShape" xmlns:wpg="http://schemas.microsoft.com/office/word/2010/wordprocessingGroup" xmlns:mc="http://schemas.openxmlformats.org/markup-compatibility/2006" xmlns:wp14="http://schemas.microsoft.com/office/word/2010/wordprocessingDrawing" xmlns:w14="http://schemas.microsoft.com/office/word/2010/wordml" xmlns:w15="http://schemas.microsoft.com/office/word/2012/wordml" mc:Ignorable="w14 wp14 w15">
   <w:p>
     <w:pPr>
-      <w:pStyle w:val="Author"/>
-      <w:keepNext w:val="true"/>
-      <w:keepLines/>
-      <w:widowControl/>
-      <w:bidi w:val="0"/>
+      <w:pStyle w:val="Header"/>
       <w:spacing w:before="0" w:after="200"/>
       <w:jc w:val="right"/>
-      <w:rPr/>
+      <w:rPr>
+        <w:rFonts w:ascii="Times New Roman" w:hAnsi="Times New Roman"/>
+        <w:sz w:val="22"/>
+        <w:szCs w:val="22"/>
+      </w:rPr>
     </w:pPr>
     <w:r>
       <w:drawing>
         <wp:anchor behindDoc="1" distT="0" distB="0" distL="0" distR="114300" simplePos="0" locked="0" layoutInCell="0" allowOverlap="1" relativeHeight="2">
           <wp:simplePos x="0" y="0"/>
-          <wp:positionH relativeFrom="margin">
+          <wp:positionH relativeFrom="column">
             <wp:align>left</wp:align>
           </wp:positionH>
           <wp:positionV relativeFrom="paragraph">
-            <wp:posOffset>6350</wp:posOffset>
+            <wp:posOffset>-41275</wp:posOffset>
           </wp:positionV>
           <wp:extent cx="1104900" cy="445135"/>
           <wp:effectExtent l="0" t="0" r="0" b="0"/>
@@ -661,8 +573,218 @@
       </w:drawing>
     </w:r>
     <w:r>
-      <w:rPr/>
-      <w:t>Author</w:t>
+      <w:rPr>
+        <w:rFonts w:ascii="Times New Roman" w:hAnsi="Times New Roman"/>
+        <w:sz w:val="22"/>
+        <w:szCs w:val="22"/>
+      </w:rPr>
+      <w:fldChar w:fldCharType="begin"/>
+    </w:r>
+    <w:r>
+      <w:rPr>
+        <w:sz w:val="22"/>
+        <w:szCs w:val="22"/>
+        <w:rFonts w:ascii="Times New Roman" w:hAnsi="Times New Roman"/>
+      </w:rPr>
+      <w:instrText xml:space="preserve"> USERNAME </w:instrText>
+    </w:r>
+    <w:r>
+      <w:rPr>
+        <w:sz w:val="22"/>
+        <w:szCs w:val="22"/>
+        <w:rFonts w:ascii="Times New Roman" w:hAnsi="Times New Roman"/>
+      </w:rPr>
+      <w:fldChar w:fldCharType="separate"/>
+    </w:r>
+    <w:r>
+      <w:rPr>
+        <w:sz w:val="22"/>
+        <w:szCs w:val="22"/>
+        <w:rFonts w:ascii="Times New Roman" w:hAnsi="Times New Roman"/>
+      </w:rPr>
+    </w:r>
+    <w:r>
+      <w:rPr>
+        <w:sz w:val="22"/>
+        <w:szCs w:val="22"/>
+        <w:rFonts w:ascii="Times New Roman" w:hAnsi="Times New Roman"/>
+      </w:rPr>
+      <w:fldChar w:fldCharType="end"/>
+    </w:r>
+    <w:r>
+      <w:rPr>
+        <w:rFonts w:ascii="Times New Roman" w:hAnsi="Times New Roman"/>
+        <w:sz w:val="22"/>
+        <w:szCs w:val="22"/>
+      </w:rPr>
+      <w:fldChar w:fldCharType="begin"/>
+    </w:r>
+    <w:r>
+      <w:rPr>
+        <w:sz w:val="22"/>
+        <w:szCs w:val="22"/>
+        <w:rFonts w:ascii="Times New Roman" w:hAnsi="Times New Roman"/>
+      </w:rPr>
+      <w:instrText xml:space="preserve"> USERNAME </w:instrText>
+    </w:r>
+    <w:r>
+      <w:rPr>
+        <w:sz w:val="22"/>
+        <w:szCs w:val="22"/>
+        <w:rFonts w:ascii="Times New Roman" w:hAnsi="Times New Roman"/>
+      </w:rPr>
+      <w:fldChar w:fldCharType="separate"/>
+    </w:r>
+    <w:r>
+      <w:rPr>
+        <w:sz w:val="22"/>
+        <w:szCs w:val="22"/>
+        <w:rFonts w:ascii="Times New Roman" w:hAnsi="Times New Roman"/>
+      </w:rPr>
+    </w:r>
+    <w:r>
+      <w:rPr>
+        <w:sz w:val="22"/>
+        <w:szCs w:val="22"/>
+        <w:rFonts w:ascii="Times New Roman" w:hAnsi="Times New Roman"/>
+      </w:rPr>
+      <w:fldChar w:fldCharType="end"/>
+    </w:r>
+    <w:r>
+      <w:rPr>
+        <w:rFonts w:ascii="Times New Roman" w:hAnsi="Times New Roman"/>
+        <w:sz w:val="22"/>
+        <w:szCs w:val="22"/>
+      </w:rPr>
+      <w:fldChar w:fldCharType="begin"/>
+    </w:r>
+    <w:r>
+      <w:rPr>
+        <w:sz w:val="22"/>
+        <w:szCs w:val="22"/>
+        <w:rFonts w:ascii="Times New Roman" w:hAnsi="Times New Roman"/>
+      </w:rPr>
+      <w:instrText xml:space="preserve"> DOCPROPERTY "Author"</w:instrText>
+    </w:r>
+    <w:r>
+      <w:rPr>
+        <w:sz w:val="22"/>
+        <w:szCs w:val="22"/>
+        <w:rFonts w:ascii="Times New Roman" w:hAnsi="Times New Roman"/>
+      </w:rPr>
+      <w:fldChar w:fldCharType="separate"/>
+    </w:r>
+    <w:r>
+      <w:rPr>
+        <w:sz w:val="22"/>
+        <w:szCs w:val="22"/>
+        <w:rFonts w:ascii="Times New Roman" w:hAnsi="Times New Roman"/>
+      </w:rPr>
+      <w:t>Susan Vanderplas</w:t>
+    </w:r>
+    <w:r>
+      <w:rPr>
+        <w:sz w:val="22"/>
+        <w:szCs w:val="22"/>
+        <w:rFonts w:ascii="Times New Roman" w:hAnsi="Times New Roman"/>
+      </w:rPr>
+      <w:fldChar w:fldCharType="end"/>
+    </w:r>
+    <w:r>
+      <w:rPr>
+        <w:rFonts w:ascii="Times New Roman" w:hAnsi="Times New Roman"/>
+        <w:sz w:val="22"/>
+        <w:szCs w:val="22"/>
+      </w:rPr>
+      <w:br/>
+    </w:r>
+    <w:r>
+      <w:rPr>
+        <w:rFonts w:ascii="Times New Roman" w:hAnsi="Times New Roman"/>
+        <w:sz w:val="22"/>
+        <w:szCs w:val="22"/>
+      </w:rPr>
+      <w:fldChar w:fldCharType="begin"/>
+    </w:r>
+    <w:r>
+      <w:rPr>
+        <w:sz w:val="22"/>
+        <w:szCs w:val="22"/>
+        <w:rFonts w:ascii="Times New Roman" w:hAnsi="Times New Roman"/>
+      </w:rPr>
+      <w:instrText xml:space="preserve"> DOCPROPERTY "Department"</w:instrText>
+    </w:r>
+    <w:r>
+      <w:rPr>
+        <w:sz w:val="22"/>
+        <w:szCs w:val="22"/>
+        <w:rFonts w:ascii="Times New Roman" w:hAnsi="Times New Roman"/>
+      </w:rPr>
+      <w:fldChar w:fldCharType="separate"/>
+    </w:r>
+    <w:r>
+      <w:rPr>
+        <w:sz w:val="22"/>
+        <w:szCs w:val="22"/>
+        <w:rFonts w:ascii="Times New Roman" w:hAnsi="Times New Roman"/>
+      </w:rPr>
+      <w:t>Statistics Department</w:t>
+    </w:r>
+    <w:r>
+      <w:rPr>
+        <w:sz w:val="22"/>
+        <w:szCs w:val="22"/>
+        <w:rFonts w:ascii="Times New Roman" w:hAnsi="Times New Roman"/>
+      </w:rPr>
+      <w:fldChar w:fldCharType="end"/>
+    </w:r>
+    <w:r>
+      <w:rPr>
+        <w:rFonts w:ascii="Times New Roman" w:hAnsi="Times New Roman"/>
+        <w:sz w:val="22"/>
+        <w:szCs w:val="22"/>
+      </w:rPr>
+      <w:br/>
+    </w:r>
+    <w:r>
+      <w:rPr>
+        <w:rFonts w:ascii="Times New Roman" w:hAnsi="Times New Roman"/>
+        <w:sz w:val="22"/>
+        <w:szCs w:val="22"/>
+      </w:rPr>
+      <w:fldChar w:fldCharType="begin"/>
+    </w:r>
+    <w:r>
+      <w:rPr>
+        <w:sz w:val="22"/>
+        <w:szCs w:val="22"/>
+        <w:rFonts w:ascii="Times New Roman" w:hAnsi="Times New Roman"/>
+      </w:rPr>
+      <w:instrText xml:space="preserve"> DOCPROPERTY "Email"</w:instrText>
+    </w:r>
+    <w:r>
+      <w:rPr>
+        <w:sz w:val="22"/>
+        <w:szCs w:val="22"/>
+        <w:rFonts w:ascii="Times New Roman" w:hAnsi="Times New Roman"/>
+      </w:rPr>
+      <w:fldChar w:fldCharType="separate"/>
+    </w:r>
+    <w:r>
+      <w:rPr>
+        <w:sz w:val="22"/>
+        <w:szCs w:val="22"/>
+        <w:rFonts w:ascii="Times New Roman" w:hAnsi="Times New Roman"/>
+      </w:rPr>
+      <w:t>susan.vanderplas@unl.edu</w:t>
+    </w:r>
+    <w:r>
+      <w:rPr>
+        <w:sz w:val="22"/>
+        <w:szCs w:val="22"/>
+        <w:rFonts w:ascii="Times New Roman" w:hAnsi="Times New Roman"/>
+      </w:rPr>
+      <w:fldChar w:fldCharType="end"/>
     </w:r>
   </w:p>
 </w:hdr>
@@ -713,21 +835,21 @@
     <w:pPr>
       <w:keepNext w:val="true"/>
       <w:keepLines/>
-      <w:spacing w:before="480" w:after="0"/>
+      <w:spacing w:before="144" w:after="0"/>
       <w:outlineLvl w:val="0"/>
     </w:pPr>
     <w:rPr>
       <w:rFonts w:ascii="Times New Roman" w:hAnsi="Times New Roman" w:eastAsia="" w:cs="" w:cstheme="majorBidi" w:eastAsiaTheme="majorEastAsia"/>
       <w:b/>
       <w:bCs/>
-      <w:color w:val="4F81BD" w:themeColor="accent1"/>
+      <w:color w:val="000000"/>
       <w:sz w:val="22"/>
-      <w:szCs w:val="22"/>
+      <w:szCs w:val="32"/>
     </w:rPr>
   </w:style>
   <w:style w:type="paragraph" w:styleId="Heading2">
     <w:name w:val="Heading 2"/>
-    <w:basedOn w:val="Normal"/>
+    <w:basedOn w:val="Heading1"/>
     <w:next w:val="TextBody"/>
     <w:uiPriority w:val="9"/>
     <w:unhideWhenUsed/>
@@ -740,13 +862,12 @@
     </w:pPr>
     <w:rPr>
       <w:rFonts w:ascii="Times New Roman" w:hAnsi="Times New Roman" w:eastAsia="" w:cs="" w:cstheme="majorBidi" w:eastAsiaTheme="majorEastAsia"/>
-      <w:b/>
+      <w:b w:val="false"/>
       <w:bCs/>
       <w:i/>
-      <w:iCs/>
-      <w:color w:val="4F81BD" w:themeColor="accent1"/>
+      <w:color w:val="000000"/>
       <w:sz w:val="22"/>
-      <w:szCs w:val="22"/>
+      <w:szCs w:val="28"/>
     </w:rPr>
   </w:style>
   <w:style w:type="paragraph" w:styleId="Heading3">
@@ -763,12 +884,12 @@
       <w:outlineLvl w:val="2"/>
     </w:pPr>
     <w:rPr>
-      <w:rFonts w:ascii="Times New Roman" w:hAnsi="Times New Roman" w:eastAsia="" w:cs="" w:cstheme="majorBidi" w:eastAsiaTheme="majorEastAsia"/>
-      <w:b w:val="false"/>
-      <w:bCs w:val="false"/>
+      <w:rFonts w:ascii="Calibri" w:hAnsi="Calibri" w:eastAsia="" w:cs="" w:asciiTheme="majorHAnsi" w:cstheme="majorBidi" w:eastAsiaTheme="majorEastAsia" w:hAnsiTheme="majorHAnsi"/>
+      <w:b/>
+      <w:bCs/>
       <w:color w:val="4F81BD" w:themeColor="accent1"/>
-      <w:sz w:val="22"/>
-      <w:szCs w:val="22"/>
+      <w:sz w:val="24"/>
+      <w:szCs w:val="24"/>
     </w:rPr>
   </w:style>
   <w:style w:type="paragraph" w:styleId="Heading4">
@@ -912,7 +1033,7 @@
     <w:basedOn w:val="BodyTextChar"/>
     <w:qFormat/>
     <w:rPr>
-      <w:rFonts w:ascii="Consolas" w:hAnsi="Consolas"/>
+      <w:rFonts w:ascii="Liberation Mono" w:hAnsi="Liberation Mono"/>
       <w:sz w:val="22"/>
     </w:rPr>
   </w:style>
@@ -927,6 +1048,9 @@
     <w:basedOn w:val="BodyTextChar"/>
     <w:qFormat/>
     <w:rPr>
+      <w:rFonts w:ascii="Times New Roman" w:hAnsi="Times New Roman"/>
+      <w:color w:val="000000"/>
+      <w:sz w:val="22"/>
       <w:vertAlign w:val="superscript"/>
     </w:rPr>
   </w:style>
@@ -940,7 +1064,8 @@
     <w:name w:val="Hyperlink"/>
     <w:basedOn w:val="BodyTextChar"/>
     <w:rPr>
-      <w:color w:val="4F81BD" w:themeColor="accent1"/>
+      <w:color w:val="808080"/>
+      <w:sz w:val="22"/>
     </w:rPr>
   </w:style>
   <w:style w:type="character" w:styleId="EndnoteAnchor">
@@ -961,10 +1086,10 @@
     <w:qFormat/>
     <w:pPr>
       <w:keepNext w:val="true"/>
-      <w:spacing w:before="240" w:after="120"/>
-    </w:pPr>
-    <w:rPr>
-      <w:rFonts w:ascii="Liberation Sans" w:hAnsi="Liberation Sans" w:eastAsia="Noto Sans CJK SC" w:cs="Lohit Devanagari"/>
+      <w:spacing w:before="0" w:after="115"/>
+    </w:pPr>
+    <w:rPr>
+      <w:rFonts w:ascii="Times New Roman" w:hAnsi="Times New Roman" w:eastAsia="Noto Sans CJK SC" w:cs="Lohit Devanagari"/>
       <w:sz w:val="28"/>
       <w:szCs w:val="28"/>
     </w:rPr>
@@ -977,7 +1102,10 @@
     <w:pPr>
       <w:spacing w:before="180" w:after="180"/>
     </w:pPr>
-    <w:rPr/>
+    <w:rPr>
+      <w:rFonts w:ascii="Times New Roman" w:hAnsi="Times New Roman"/>
+      <w:sz w:val="22"/>
+    </w:rPr>
   </w:style>
   <w:style w:type="paragraph" w:styleId="List">
     <w:name w:val="List"/>
@@ -1016,11 +1144,7 @@
     <w:next w:val="TextBody"/>
     <w:qFormat/>
     <w:pPr/>
-    <w:rPr>
-      <w:rFonts w:ascii="Times New Roman" w:hAnsi="Times New Roman"/>
-      <w:sz w:val="22"/>
-      <w:szCs w:val="22"/>
-    </w:rPr>
+    <w:rPr/>
   </w:style>
   <w:style w:type="paragraph" w:styleId="Compact" w:customStyle="1">
     <w:name w:val="Compact"/>
@@ -1039,15 +1163,15 @@
     <w:pPr>
       <w:keepNext w:val="true"/>
       <w:keepLines/>
-      <w:spacing w:before="480" w:after="240"/>
+      <w:spacing w:before="0" w:after="0"/>
       <w:jc w:val="center"/>
     </w:pPr>
     <w:rPr>
-      <w:rFonts w:ascii="Calibri" w:hAnsi="Calibri" w:eastAsia="" w:cs="" w:asciiTheme="majorHAnsi" w:cstheme="majorBidi" w:eastAsiaTheme="majorEastAsia" w:hAnsiTheme="majorHAnsi"/>
+      <w:rFonts w:ascii="Times New Roman" w:hAnsi="Times New Roman" w:eastAsia="" w:cs="" w:cstheme="majorBidi" w:eastAsiaTheme="majorEastAsia"/>
       <w:b/>
       <w:bCs/>
-      <w:color w:val="345A8A" w:themeColor="accent1" w:themeShade="b5"/>
-      <w:sz w:val="36"/>
+      <w:color w:val="000000" w:themeShade="b5"/>
+      <w:sz w:val="22"/>
       <w:szCs w:val="36"/>
     </w:rPr>
   </w:style>
@@ -1059,19 +1183,40 @@
     <w:pPr>
       <w:keepNext w:val="true"/>
       <w:keepLines/>
-      <w:spacing w:before="240" w:after="240"/>
+      <w:spacing w:before="0" w:after="0"/>
       <w:jc w:val="center"/>
     </w:pPr>
     <w:rPr>
-      <w:rFonts w:ascii="Times New Roman" w:hAnsi="Times New Roman"/>
       <w:b w:val="false"/>
-      <w:bCs w:val="false"/>
       <w:sz w:val="22"/>
-      <w:szCs w:val="22"/>
+      <w:szCs w:val="30"/>
     </w:rPr>
   </w:style>
   <w:style w:type="paragraph" w:styleId="Author" w:customStyle="1">
     <w:name w:val="Author"/>
+    <w:next w:val="TextBody"/>
+    <w:qFormat/>
+    <w:pPr>
+      <w:keepNext w:val="true"/>
+      <w:keepLines/>
+      <w:widowControl/>
+      <w:bidi w:val="0"/>
+      <w:spacing w:lineRule="atLeast" w:line="0" w:before="0" w:after="0"/>
+      <w:contextualSpacing/>
+      <w:jc w:val="center"/>
+    </w:pPr>
+    <w:rPr>
+      <w:rFonts w:ascii="Times New Roman" w:hAnsi="Times New Roman" w:eastAsia="Cambria" w:cs="" w:cstheme="minorBidi" w:eastAsiaTheme="minorHAnsi"/>
+      <w:color w:val="FFFFFF"/>
+      <w:kern w:val="0"/>
+      <w:sz w:val="4"/>
+      <w:szCs w:val="24"/>
+      <w:lang w:val="en-US" w:eastAsia="en-US" w:bidi="ar-SA"/>
+    </w:rPr>
+  </w:style>
+  <w:style w:type="paragraph" w:styleId="Date">
+    <w:name w:val="Date"/>
+    <w:basedOn w:val="Author"/>
     <w:next w:val="TextBody"/>
     <w:qFormat/>
     <w:pPr>
@@ -1080,52 +1225,10 @@
       <w:widowControl/>
       <w:bidi w:val="0"/>
       <w:spacing w:before="0" w:after="200"/>
-      <w:jc w:val="right"/>
-    </w:pPr>
-    <w:rPr>
-      <w:rFonts w:ascii="Cambria" w:hAnsi="Cambria" w:eastAsia="Cambria" w:cs="" w:asciiTheme="minorHAnsi" w:cstheme="minorBidi" w:eastAsiaTheme="minorHAnsi" w:hAnsiTheme="minorHAnsi"/>
-      <w:color w:val="auto"/>
-      <w:kern w:val="0"/>
-      <w:sz w:val="24"/>
-      <w:szCs w:val="24"/>
-      <w:lang w:val="en-US" w:eastAsia="en-US" w:bidi="ar-SA"/>
-    </w:rPr>
-  </w:style>
-  <w:style w:type="paragraph" w:styleId="Date">
-    <w:name w:val="Date"/>
-    <w:next w:val="TextBody"/>
-    <w:qFormat/>
-    <w:pPr>
-      <w:keepNext w:val="true"/>
-      <w:keepLines/>
-      <w:widowControl/>
-      <w:bidi w:val="0"/>
-      <w:spacing w:before="0" w:after="200"/>
+      <w:contextualSpacing w:val="false"/>
       <w:jc w:val="center"/>
     </w:pPr>
-    <w:rPr>
-      <w:rFonts w:ascii="Cambria" w:hAnsi="Cambria" w:eastAsia="Cambria" w:cs="" w:asciiTheme="minorHAnsi" w:cstheme="minorBidi" w:eastAsiaTheme="minorHAnsi" w:hAnsiTheme="minorHAnsi"/>
-      <w:color w:val="auto"/>
-      <w:kern w:val="0"/>
-      <w:sz w:val="24"/>
-      <w:szCs w:val="24"/>
-      <w:lang w:val="en-US" w:eastAsia="en-US" w:bidi="ar-SA"/>
-    </w:rPr>
-  </w:style>
-  <w:style w:type="paragraph" w:styleId="Abstract" w:customStyle="1">
-    <w:name w:val="Abstract"/>
-    <w:basedOn w:val="Normal"/>
-    <w:next w:val="TextBody"/>
-    <w:qFormat/>
-    <w:pPr>
-      <w:keepNext w:val="true"/>
-      <w:keepLines/>
-      <w:spacing w:before="300" w:after="300"/>
-    </w:pPr>
-    <w:rPr>
-      <w:sz w:val="20"/>
-      <w:szCs w:val="20"/>
-    </w:rPr>
+    <w:rPr/>
   </w:style>
   <w:style w:type="paragraph" w:styleId="Bibliography">
     <w:name w:val="Bibliography"/>
@@ -1167,13 +1270,7 @@
       <w:spacing w:before="0" w:after="0"/>
     </w:pPr>
     <w:rPr>
-      <w:rFonts w:ascii="Times New Roman" w:hAnsi="Times New Roman"/>
-      <w:b w:val="false"/>
-      <w:bCs w:val="false"/>
-      <w:i/>
-      <w:iCs/>
-      <w:sz w:val="22"/>
-      <w:szCs w:val="22"/>
+      <w:b/>
     </w:rPr>
   </w:style>
   <w:style w:type="paragraph" w:styleId="Definition" w:customStyle="1">
@@ -1181,11 +1278,7 @@
     <w:basedOn w:val="Normal"/>
     <w:qFormat/>
     <w:pPr/>
-    <w:rPr>
-      <w:rFonts w:ascii="Times New Roman" w:hAnsi="Times New Roman"/>
-      <w:sz w:val="22"/>
-      <w:szCs w:val="22"/>
-    </w:rPr>
+    <w:rPr/>
   </w:style>
   <w:style w:type="paragraph" w:styleId="TableCaption" w:customStyle="1">
     <w:name w:val="Table Caption"/>
@@ -1201,11 +1294,7 @@
     <w:basedOn w:val="Caption"/>
     <w:qFormat/>
     <w:pPr/>
-    <w:rPr>
-      <w:rFonts w:ascii="Times New Roman" w:hAnsi="Times New Roman"/>
-      <w:sz w:val="22"/>
-      <w:szCs w:val="22"/>
-    </w:rPr>
+    <w:rPr/>
   </w:style>
   <w:style w:type="paragraph" w:styleId="Figure" w:customStyle="1">
     <w:name w:val="Figure"/>
@@ -1268,19 +1357,6 @@
       <w:suppressLineNumbers/>
     </w:pPr>
     <w:rPr/>
-  </w:style>
-  <w:style w:type="paragraph" w:styleId="PreformattedText">
-    <w:name w:val="Preformatted Text"/>
-    <w:basedOn w:val="Normal"/>
-    <w:qFormat/>
-    <w:pPr>
-      <w:spacing w:before="0" w:after="0"/>
-    </w:pPr>
-    <w:rPr>
-      <w:rFonts w:ascii="Liberation Mono" w:hAnsi="Liberation Mono" w:eastAsia="Liberation Mono" w:cs="Liberation Mono"/>
-      <w:sz w:val="20"/>
-      <w:szCs w:val="20"/>
-    </w:rPr>
   </w:style>
   <w:style w:type="table" w:default="1" w:styleId="Table">
     <w:name w:val="Table"/>

</xml_diff>